<commit_message>
Khan Acadamy learning updates
</commit_message>
<xml_diff>
--- a/Notes/Unit 8 Notes.docx
+++ b/Notes/Unit 8 Notes.docx
@@ -166,8 +166,6 @@
       <w:r>
         <w:t xml:space="preserve"> with replacement</w:t>
       </w:r>
-      <w:bookmarkStart w:id="0" w:name="_GoBack"/>
-      <w:bookmarkEnd w:id="0"/>
       <w:r>
         <w:t xml:space="preserve"> and then compute a summary statistic again</w:t>
       </w:r>
@@ -187,7 +185,109 @@
         <w:t>Can plot an ECDF</w:t>
       </w:r>
     </w:p>
+    <w:p>
+      <w:pPr>
+        <w:autoSpaceDE w:val="0"/>
+        <w:autoSpaceDN w:val="0"/>
+        <w:spacing w:after="0" w:line="240" w:lineRule="auto"/>
+      </w:pPr>
+    </w:p>
+    <w:p>
+      <w:pPr>
+        <w:autoSpaceDE w:val="0"/>
+        <w:autoSpaceDN w:val="0"/>
+        <w:spacing w:after="0" w:line="240" w:lineRule="auto"/>
+        <w:rPr>
+          <w:u w:val="single"/>
+        </w:rPr>
+      </w:pPr>
+      <w:r>
+        <w:rPr>
+          <w:u w:val="single"/>
+        </w:rPr>
+        <w:t xml:space="preserve">Sampling Distribution Notes </w:t>
+      </w:r>
+    </w:p>
+    <w:p>
+      <w:pPr>
+        <w:autoSpaceDE w:val="0"/>
+        <w:autoSpaceDN w:val="0"/>
+        <w:spacing w:after="0" w:line="240" w:lineRule="auto"/>
+        <w:rPr>
+          <w:i/>
+        </w:rPr>
+      </w:pPr>
+      <w:r>
+        <w:rPr>
+          <w:i/>
+        </w:rPr>
+        <w:t>Central Limit Theorem</w:t>
+      </w:r>
+    </w:p>
+    <w:p>
+      <w:pPr>
+        <w:pStyle w:val="ListParagraph"/>
+        <w:numPr>
+          <w:ilvl w:val="0"/>
+          <w:numId w:val="10"/>
+        </w:numPr>
+        <w:autoSpaceDE w:val="0"/>
+        <w:autoSpaceDN w:val="0"/>
+        <w:spacing w:after="0" w:line="240" w:lineRule="auto"/>
+      </w:pPr>
+      <w:r>
+        <w:t xml:space="preserve">As long as a distribution has a </w:t>
+      </w:r>
+      <w:proofErr w:type="spellStart"/>
+      <w:proofErr w:type="gramStart"/>
+      <w:r>
+        <w:t>well defined</w:t>
+      </w:r>
+      <w:proofErr w:type="spellEnd"/>
+      <w:proofErr w:type="gramEnd"/>
+      <w:r>
+        <w:t xml:space="preserve"> mean and standard deviation, we can take sample means which will produce an approximately normal distribution. It doesn’t take that larges of samples (n = 10+) to get very close to a normal distribution.</w:t>
+      </w:r>
+    </w:p>
+    <w:p>
+      <w:pPr>
+        <w:pStyle w:val="ListParagraph"/>
+        <w:numPr>
+          <w:ilvl w:val="0"/>
+          <w:numId w:val="10"/>
+        </w:numPr>
+        <w:autoSpaceDE w:val="0"/>
+        <w:autoSpaceDN w:val="0"/>
+        <w:spacing w:after="0" w:line="240" w:lineRule="auto"/>
+      </w:pPr>
+      <w:r>
+        <w:t>As n approaches infinity, the resulting distribution approaches</w:t>
+      </w:r>
+    </w:p>
     <w:p/>
+    <w:p>
+      <w:pPr>
+        <w:pStyle w:val="ListParagraph"/>
+        <w:numPr>
+          <w:ilvl w:val="0"/>
+          <w:numId w:val="10"/>
+        </w:numPr>
+      </w:pPr>
+      <w:r>
+        <w:t xml:space="preserve">Positive kurtosis </w:t>
+      </w:r>
+      <w:r>
+        <w:t>has a pointier center</w:t>
+      </w:r>
+      <w:r>
+        <w:t xml:space="preserve">, negative has a rounder less distributed </w:t>
+      </w:r>
+      <w:r>
+        <w:t>shape (half circle</w:t>
+      </w:r>
+      <w:bookmarkStart w:id="0" w:name="_GoBack"/>
+      <w:bookmarkEnd w:id="0"/>
+    </w:p>
     <w:sectPr>
       <w:pgSz w:w="12240" w:h="15840"/>
       <w:pgMar w:top="1440" w:right="1440" w:bottom="1440" w:left="1440" w:header="720" w:footer="720" w:gutter="0"/>

</xml_diff>

<commit_message>
a few stats updates
</commit_message>
<xml_diff>
--- a/Notes/Unit 8 Notes.docx
+++ b/Notes/Unit 8 Notes.docx
@@ -235,18 +235,19 @@
         <w:autoSpaceDN w:val="0"/>
         <w:spacing w:after="0" w:line="240" w:lineRule="auto"/>
       </w:pPr>
-      <w:r>
-        <w:t xml:space="preserve">As long as a distribution has a </w:t>
-      </w:r>
-      <w:proofErr w:type="spellStart"/>
       <w:proofErr w:type="gramStart"/>
       <w:r>
-        <w:t>well defined</w:t>
-      </w:r>
-      <w:proofErr w:type="spellEnd"/>
+        <w:t>As long as</w:t>
+      </w:r>
       <w:proofErr w:type="gramEnd"/>
       <w:r>
-        <w:t xml:space="preserve"> mean and standard deviation, we can take sample means which will produce an approximately normal distribution. It doesn’t take that larges of samples (n = 10+) to get very close to a normal distribution.</w:t>
+        <w:t xml:space="preserve"> a distribution has a well</w:t>
+      </w:r>
+      <w:r>
+        <w:t>-</w:t>
+      </w:r>
+      <w:r>
+        <w:t>defined mean and standard deviation, we can take sample means which will produce an approximately normal distribution. It doesn’t take that larges of samples (n = 10+) to get very close to a normal distribution.</w:t>
       </w:r>
     </w:p>
     <w:p>
@@ -322,13 +323,84 @@
     </w:p>
     <w:p>
       <w:r>
-        <w:t>You can increase the power by increasing your alpha (significance level)</w:t>
-      </w:r>
+        <w:t>You can increase the power by increasing your alpha (significance level), but type I error will increase</w:t>
+      </w:r>
+    </w:p>
+    <w:p>
+      <w:pPr>
+        <w:rPr>
+          <w:u w:val="single"/>
+        </w:rPr>
+      </w:pPr>
+      <w:r>
+        <w:rPr>
+          <w:u w:val="single"/>
+        </w:rPr>
+        <w:t>A/B Testing Notes</w:t>
+      </w:r>
+    </w:p>
+    <w:p>
+      <w:r>
+        <w:rPr>
+          <w:u w:val="single"/>
+        </w:rPr>
+        <w:t>Shopify Article</w:t>
+      </w:r>
+    </w:p>
+    <w:p>
+      <w:pPr>
+        <w:pStyle w:val="ListParagraph"/>
+        <w:numPr>
+          <w:ilvl w:val="0"/>
+          <w:numId w:val="10"/>
+        </w:numPr>
+      </w:pPr>
+      <w:r>
+        <w:t>The longer an A/B out there, the longer the results can get polluted</w:t>
+      </w:r>
+    </w:p>
+    <w:p>
+      <w:pPr>
+        <w:pStyle w:val="ListParagraph"/>
+        <w:numPr>
+          <w:ilvl w:val="1"/>
+          <w:numId w:val="10"/>
+        </w:numPr>
+      </w:pPr>
+      <w:r>
+        <w:t>They recommend a maximum of four weeks to conduct a test, and if you can’t get the necessary traffic</w:t>
+      </w:r>
+      <w:r>
+        <w:t xml:space="preserve"> in 2 – 4 weeks</w:t>
+      </w:r>
+      <w:r>
+        <w:t xml:space="preserve">, it </w:t>
+      </w:r>
+      <w:r>
+        <w:t xml:space="preserve">probably isn’t </w:t>
+      </w:r>
+      <w:r>
+        <w:t>worth your time.</w:t>
+      </w:r>
+    </w:p>
+    <w:p>
+      <w:pPr>
+        <w:pStyle w:val="ListParagraph"/>
+        <w:numPr>
+          <w:ilvl w:val="0"/>
+          <w:numId w:val="10"/>
+        </w:numPr>
+      </w:pPr>
+      <w:hyperlink r:id="rId5" w:history="1">
+        <w:r>
+          <w:rPr>
+            <w:rStyle w:val="Hyperlink"/>
+          </w:rPr>
+          <w:t>Craig Sullivan Hypothesis Kit</w:t>
+        </w:r>
+      </w:hyperlink>
       <w:bookmarkStart w:id="0" w:name="_GoBack"/>
       <w:bookmarkEnd w:id="0"/>
-      <w:r>
-        <w:t>, but type I error will increase</w:t>
-      </w:r>
     </w:p>
     <w:sectPr>
       <w:pgSz w:w="12240" w:h="15840"/>
@@ -2241,7 +2313,6 @@
     <w:name w:val="Hyperlink"/>
     <w:basedOn w:val="DefaultParagraphFont"/>
     <w:uiPriority w:val="99"/>
-    <w:semiHidden/>
     <w:unhideWhenUsed/>
     <w:rsid w:val="00806DC1"/>
     <w:rPr>
@@ -2281,6 +2352,18 @@
       <w:ind w:left="720"/>
       <w:contextualSpacing/>
     </w:pPr>
+  </w:style>
+  <w:style w:type="character" w:styleId="UnresolvedMention">
+    <w:name w:val="Unresolved Mention"/>
+    <w:basedOn w:val="DefaultParagraphFont"/>
+    <w:uiPriority w:val="99"/>
+    <w:semiHidden/>
+    <w:unhideWhenUsed/>
+    <w:rsid w:val="00B01044"/>
+    <w:rPr>
+      <w:color w:val="605E5C"/>
+      <w:shd w:val="clear" w:color="auto" w:fill="E1DFDD"/>
+    </w:rPr>
   </w:style>
 </w:styles>
 </file>

</xml_diff>